<commit_message>
Added parking garage project documents
</commit_message>
<xml_diff>
--- a/Parking Garage Group 7 - Meeting Minutes.docx
+++ b/Parking Garage Group 7 - Meeting Minutes.docx
@@ -39,7 +39,7 @@
           <w:pgNumType w:start="1"/>
         </w:sectPr>
       </w:pPr>
-      <w:bookmarkStart w:colFirst="0" w:colLast="0" w:name="_8tufa5xjjt70" w:id="0"/>
+      <w:bookmarkStart w:colFirst="0" w:colLast="0" w:name="_ll50cjaf7c6q" w:id="0"/>
       <w:bookmarkEnd w:id="0"/>
       <w:r>
         <w:rPr>
@@ -570,8 +570,12 @@
             </w:pPr>
             <w:r>
               <w:rPr>
+                <w:rFonts w:ascii="Times New Roman" w:cs="Times New Roman" w:eastAsia="Times New Roman" w:hAnsi="Times New Roman"/>
+                <w:sz w:val="24"/>
+                <w:szCs w:val="24"/>
                 <w:rtl w:val="0"/>
               </w:rPr>
+              <w:t xml:space="preserve">3/5/25</w:t>
             </w:r>
           </w:p>
         </w:tc>
@@ -589,8 +593,12 @@
             </w:pPr>
             <w:r>
               <w:rPr>
+                <w:rFonts w:ascii="Times New Roman" w:cs="Times New Roman" w:eastAsia="Times New Roman" w:hAnsi="Times New Roman"/>
+                <w:sz w:val="24"/>
+                <w:szCs w:val="24"/>
                 <w:rtl w:val="0"/>
               </w:rPr>
+              <w:t xml:space="preserve">Presentation</w:t>
             </w:r>
           </w:p>
         </w:tc>
@@ -608,8 +616,12 @@
             </w:pPr>
             <w:r>
               <w:rPr>
+                <w:rFonts w:ascii="Times New Roman" w:cs="Times New Roman" w:eastAsia="Times New Roman" w:hAnsi="Times New Roman"/>
+                <w:sz w:val="24"/>
+                <w:szCs w:val="24"/>
                 <w:rtl w:val="0"/>
               </w:rPr>
+              <w:t xml:space="preserve">Finished final revision of the presentation</w:t>
             </w:r>
           </w:p>
         </w:tc>
@@ -627,6 +639,97 @@
             </w:pPr>
             <w:r>
               <w:rPr>
+                <w:rFonts w:ascii="Times New Roman" w:cs="Times New Roman" w:eastAsia="Times New Roman" w:hAnsi="Times New Roman"/>
+                <w:sz w:val="20"/>
+                <w:szCs w:val="20"/>
+                <w:rtl w:val="0"/>
+              </w:rPr>
+              <w:t xml:space="preserve">Kurt, Vishal, Raymond</w:t>
+            </w:r>
+            <w:r>
+              <w:rPr>
+                <w:rtl w:val="0"/>
+              </w:rPr>
+            </w:r>
+          </w:p>
+        </w:tc>
+      </w:tr>
+      <w:tr>
+        <w:trPr>
+          <w:cantSplit w:val="0"/>
+          <w:tblHeader w:val="0"/>
+        </w:trPr>
+        <w:tc>
+          <w:tcPr/>
+          <w:p>
+            <w:pPr>
+              <w:widowControl w:val="0"/>
+              <w:spacing w:line="240" w:lineRule="auto"/>
+              <w:rPr>
+                <w:rFonts w:ascii="Times New Roman" w:cs="Times New Roman" w:eastAsia="Times New Roman" w:hAnsi="Times New Roman"/>
+                <w:sz w:val="24"/>
+                <w:szCs w:val="24"/>
+              </w:rPr>
+            </w:pPr>
+            <w:r>
+              <w:rPr>
+                <w:rtl w:val="0"/>
+              </w:rPr>
+            </w:r>
+          </w:p>
+        </w:tc>
+        <w:tc>
+          <w:tcPr/>
+          <w:p>
+            <w:pPr>
+              <w:widowControl w:val="0"/>
+              <w:spacing w:line="240" w:lineRule="auto"/>
+              <w:rPr>
+                <w:rFonts w:ascii="Times New Roman" w:cs="Times New Roman" w:eastAsia="Times New Roman" w:hAnsi="Times New Roman"/>
+                <w:sz w:val="24"/>
+                <w:szCs w:val="24"/>
+              </w:rPr>
+            </w:pPr>
+            <w:r>
+              <w:rPr>
+                <w:rtl w:val="0"/>
+              </w:rPr>
+            </w:r>
+          </w:p>
+        </w:tc>
+        <w:tc>
+          <w:tcPr/>
+          <w:p>
+            <w:pPr>
+              <w:widowControl w:val="0"/>
+              <w:spacing w:line="240" w:lineRule="auto"/>
+              <w:rPr>
+                <w:rFonts w:ascii="Times New Roman" w:cs="Times New Roman" w:eastAsia="Times New Roman" w:hAnsi="Times New Roman"/>
+                <w:sz w:val="24"/>
+                <w:szCs w:val="24"/>
+              </w:rPr>
+            </w:pPr>
+            <w:r>
+              <w:rPr>
+                <w:rtl w:val="0"/>
+              </w:rPr>
+            </w:r>
+          </w:p>
+        </w:tc>
+        <w:tc>
+          <w:tcPr/>
+          <w:p>
+            <w:pPr>
+              <w:widowControl w:val="0"/>
+              <w:spacing w:line="240" w:lineRule="auto"/>
+              <w:rPr>
+                <w:rFonts w:ascii="Times New Roman" w:cs="Times New Roman" w:eastAsia="Times New Roman" w:hAnsi="Times New Roman"/>
+                <w:sz w:val="20"/>
+                <w:szCs w:val="20"/>
+              </w:rPr>
+            </w:pPr>
+            <w:r>
+              <w:rPr>
                 <w:rtl w:val="0"/>
               </w:rPr>
             </w:r>
@@ -1732,6 +1835,7 @@
         <w:rPr>
           <w:rFonts w:ascii="Times New Roman" w:cs="Times New Roman" w:eastAsia="Times New Roman" w:hAnsi="Times New Roman"/>
           <w:b w:val="1"/>
+          <w:strike w:val="1"/>
           <w:sz w:val="24"/>
           <w:szCs w:val="24"/>
           <w:rtl w:val="0"/>
@@ -1757,6 +1861,7 @@
         <w:rPr>
           <w:rFonts w:ascii="Times New Roman" w:cs="Times New Roman" w:eastAsia="Times New Roman" w:hAnsi="Times New Roman"/>
           <w:b w:val="1"/>
+          <w:strike w:val="1"/>
           <w:sz w:val="24"/>
           <w:szCs w:val="24"/>
           <w:rtl w:val="0"/>

</xml_diff>